<commit_message>
Revert "The 3 submit"
This reverts commit de691db4c0e2fbaa401c47b031387420eeab0a6f.
</commit_message>
<xml_diff>
--- a/测试.docx
+++ b/测试.docx
@@ -3,24 +3,11 @@
 <w:document xmlns:ve="http://schemas.openxmlformats.org/markup-compatibility/2006" xmlns:o="urn:schemas-microsoft-com:office:office" xmlns:r="http://schemas.openxmlformats.org/officeDocument/2006/relationships" xmlns:m="http://schemas.openxmlformats.org/officeDocument/2006/math" xmlns:v="urn:schemas-microsoft-com:vml" xmlns:wp="http://schemas.openxmlformats.org/drawingml/2006/wordprocessingDrawing" xmlns:w10="urn:schemas-microsoft-com:office:word" xmlns:w="http://schemas.openxmlformats.org/wordprocessingml/2006/main" xmlns:wne="http://schemas.microsoft.com/office/word/2006/wordml">
   <w:body>
     <w:p>
-      <w:pPr>
-        <w:rPr>
-          <w:rFonts w:hint="eastAsia"/>
-        </w:rPr>
-      </w:pPr>
       <w:r>
         <w:rPr>
           <w:rFonts w:hint="eastAsia"/>
         </w:rPr>
         <w:t>1111111111111111111</w:t>
-      </w:r>
-    </w:p>
-    <w:p>
-      <w:r>
-        <w:rPr>
-          <w:rFonts w:hint="eastAsia"/>
-        </w:rPr>
-        <w:t>２２２２２２２２２</w:t>
       </w:r>
     </w:p>
     <w:sectPr>
@@ -227,7 +214,6 @@
   <w:style w:type="paragraph" w:default="1" w:styleId="a">
     <w:name w:val="Normal"/>
     <w:qFormat/>
-    <w:rsid w:val="00AE77EE"/>
     <w:pPr>
       <w:widowControl w:val="0"/>
       <w:jc w:val="both"/>

</xml_diff>

<commit_message>
Revert "Revert "The 3 submit""
This reverts commit 43c3301c04dcadb3e7d5374651d465f89293620c.
</commit_message>
<xml_diff>
--- a/测试.docx
+++ b/测试.docx
@@ -3,11 +3,24 @@
 <w:document xmlns:ve="http://schemas.openxmlformats.org/markup-compatibility/2006" xmlns:o="urn:schemas-microsoft-com:office:office" xmlns:r="http://schemas.openxmlformats.org/officeDocument/2006/relationships" xmlns:m="http://schemas.openxmlformats.org/officeDocument/2006/math" xmlns:v="urn:schemas-microsoft-com:vml" xmlns:wp="http://schemas.openxmlformats.org/drawingml/2006/wordprocessingDrawing" xmlns:w10="urn:schemas-microsoft-com:office:word" xmlns:w="http://schemas.openxmlformats.org/wordprocessingml/2006/main" xmlns:wne="http://schemas.microsoft.com/office/word/2006/wordml">
   <w:body>
     <w:p>
+      <w:pPr>
+        <w:rPr>
+          <w:rFonts w:hint="eastAsia"/>
+        </w:rPr>
+      </w:pPr>
       <w:r>
         <w:rPr>
           <w:rFonts w:hint="eastAsia"/>
         </w:rPr>
         <w:t>1111111111111111111</w:t>
+      </w:r>
+    </w:p>
+    <w:p>
+      <w:r>
+        <w:rPr>
+          <w:rFonts w:hint="eastAsia"/>
+        </w:rPr>
+        <w:t>２２２２２２２２２</w:t>
       </w:r>
     </w:p>
     <w:sectPr>
@@ -214,6 +227,7 @@
   <w:style w:type="paragraph" w:default="1" w:styleId="a">
     <w:name w:val="Normal"/>
     <w:qFormat/>
+    <w:rsid w:val="00AE77EE"/>
     <w:pPr>
       <w:widowControl w:val="0"/>
       <w:jc w:val="both"/>

</xml_diff>